<commit_message>
Adiciona requisitos ao projeto
</commit_message>
<xml_diff>
--- a/documentos/Doe Fácil requisitos.docx
+++ b/documentos/Doe Fácil requisitos.docx
@@ -157,15 +157,23 @@
                 <w:color w:val="000000"/>
                 <w:lang w:eastAsia="pt-BR"/>
               </w:rPr>
-              <w:t>Para se cadastrar como usuário do serviço, deverá ser fornecido</w:t>
-            </w:r>
-            <w:r>
-              <w:rPr>
-                <w:rFonts w:ascii="Calibri" w:eastAsia="Times New Roman" w:hAnsi="Calibri" w:cs="Times New Roman"/>
-                <w:color w:val="000000"/>
-                <w:lang w:eastAsia="pt-BR"/>
-              </w:rPr>
-              <w:t xml:space="preserve"> nome de usuário</w:t>
+              <w:t xml:space="preserve">Para se cadastrar como usuário do serviço, </w:t>
+            </w:r>
+            <w:r>
+              <w:rPr>
+                <w:rFonts w:ascii="Calibri" w:eastAsia="Times New Roman" w:hAnsi="Calibri" w:cs="Times New Roman"/>
+                <w:color w:val="000000"/>
+                <w:lang w:eastAsia="pt-BR"/>
+              </w:rPr>
+              <w:t xml:space="preserve">será pedido </w:t>
+            </w:r>
+            <w:r>
+              <w:rPr>
+                <w:rFonts w:ascii="Calibri" w:eastAsia="Times New Roman" w:hAnsi="Calibri" w:cs="Times New Roman"/>
+                <w:color w:val="000000"/>
+                <w:lang w:eastAsia="pt-BR"/>
+              </w:rPr>
+              <w:t>nome de usuário</w:t>
             </w:r>
             <w:r>
               <w:rPr>
@@ -189,41 +197,47 @@
                 <w:color w:val="000000"/>
                 <w:lang w:eastAsia="pt-BR"/>
               </w:rPr>
-              <w:t>, nome, e-mai</w:t>
-            </w:r>
-            <w:r>
-              <w:rPr>
-                <w:rFonts w:ascii="Calibri" w:eastAsia="Times New Roman" w:hAnsi="Calibri" w:cs="Times New Roman"/>
-                <w:color w:val="000000"/>
-                <w:lang w:eastAsia="pt-BR"/>
-              </w:rPr>
-              <w:t>l, telefon</w:t>
-            </w:r>
-            <w:r>
-              <w:rPr>
-                <w:rFonts w:ascii="Calibri" w:eastAsia="Times New Roman" w:hAnsi="Calibri" w:cs="Times New Roman"/>
-                <w:color w:val="000000"/>
-                <w:lang w:eastAsia="pt-BR"/>
-              </w:rPr>
-              <w:t>e (</w:t>
-            </w:r>
-            <w:proofErr w:type="spellStart"/>
-            <w:r>
-              <w:rPr>
-                <w:rFonts w:ascii="Calibri" w:eastAsia="Times New Roman" w:hAnsi="Calibri" w:cs="Times New Roman"/>
-                <w:color w:val="000000"/>
-                <w:lang w:eastAsia="pt-BR"/>
-              </w:rPr>
-              <w:t>whatsapp</w:t>
-            </w:r>
-            <w:proofErr w:type="spellEnd"/>
-            <w:r>
-              <w:rPr>
-                <w:rFonts w:ascii="Calibri" w:eastAsia="Times New Roman" w:hAnsi="Calibri" w:cs="Times New Roman"/>
-                <w:color w:val="000000"/>
-                <w:lang w:eastAsia="pt-BR"/>
-              </w:rPr>
-              <w:t>) e</w:t>
+              <w:t>, foto do usuário,</w:t>
+            </w:r>
+            <w:r>
+              <w:rPr>
+                <w:rFonts w:ascii="Calibri" w:eastAsia="Times New Roman" w:hAnsi="Calibri" w:cs="Times New Roman"/>
+                <w:color w:val="000000"/>
+                <w:lang w:eastAsia="pt-BR"/>
+              </w:rPr>
+              <w:t xml:space="preserve"> nome, e-mai</w:t>
+            </w:r>
+            <w:r>
+              <w:rPr>
+                <w:rFonts w:ascii="Calibri" w:eastAsia="Times New Roman" w:hAnsi="Calibri" w:cs="Times New Roman"/>
+                <w:color w:val="000000"/>
+                <w:lang w:eastAsia="pt-BR"/>
+              </w:rPr>
+              <w:t xml:space="preserve">l, </w:t>
+            </w:r>
+            <w:r>
+              <w:rPr>
+                <w:rFonts w:ascii="Calibri" w:eastAsia="Times New Roman" w:hAnsi="Calibri" w:cs="Times New Roman"/>
+                <w:color w:val="000000"/>
+                <w:lang w:eastAsia="pt-BR"/>
+              </w:rPr>
+              <w:t>data de nascimento</w:t>
+            </w:r>
+            <w:r>
+              <w:rPr>
+                <w:rFonts w:ascii="Calibri" w:eastAsia="Times New Roman" w:hAnsi="Calibri" w:cs="Times New Roman"/>
+                <w:color w:val="000000"/>
+                <w:lang w:eastAsia="pt-BR"/>
+              </w:rPr>
+              <w:t xml:space="preserve"> </w:t>
+            </w:r>
+            <w:r>
+              <w:rPr>
+                <w:rFonts w:ascii="Calibri" w:eastAsia="Times New Roman" w:hAnsi="Calibri" w:cs="Times New Roman"/>
+                <w:color w:val="000000"/>
+                <w:lang w:eastAsia="pt-BR"/>
+              </w:rPr>
+              <w:t>e</w:t>
             </w:r>
             <w:r>
               <w:rPr>
@@ -255,7 +269,15 @@
                 <w:color w:val="000000"/>
                 <w:lang w:eastAsia="pt-BR"/>
               </w:rPr>
-              <w:t xml:space="preserve"> Também serão coletadas informações de endereço.</w:t>
+              <w:t xml:space="preserve"> Também serão coletadas informações de endereço</w:t>
+            </w:r>
+            <w:r>
+              <w:rPr>
+                <w:rFonts w:ascii="Calibri" w:eastAsia="Times New Roman" w:hAnsi="Calibri" w:cs="Times New Roman"/>
+                <w:color w:val="000000"/>
+                <w:lang w:eastAsia="pt-BR"/>
+              </w:rPr>
+              <w:t>.</w:t>
             </w:r>
           </w:p>
         </w:tc>
@@ -368,6 +390,8 @@
       </w:tr>
       <w:tr>
         <w:trPr>
+          <w:gridAfter w:val="2"/>
+          <w:wAfter w:w="7048" w:type="dxa"/>
           <w:trHeight w:val="330"/>
         </w:trPr>
         <w:tc>
@@ -403,54 +427,6 @@
               </w:rPr>
               <w:t>Para entrar no sistema e poder interagir com ele, o usuário deverá digitar o seu usuário e senha previamente cadastrado.</w:t>
             </w:r>
-          </w:p>
-        </w:tc>
-        <w:tc>
-          <w:tcPr>
-            <w:tcW w:w="6113" w:type="dxa"/>
-            <w:tcBorders>
-              <w:top w:val="nil"/>
-              <w:left w:val="nil"/>
-              <w:bottom w:val="single" w:sz="4" w:space="0" w:color="auto"/>
-              <w:right w:val="single" w:sz="4" w:space="0" w:color="auto"/>
-            </w:tcBorders>
-            <w:shd w:val="clear" w:color="auto" w:fill="auto"/>
-            <w:noWrap/>
-          </w:tcPr>
-          <w:p>
-            <w:pPr>
-              <w:spacing w:after="0" w:line="240" w:lineRule="auto"/>
-              <w:rPr>
-                <w:rFonts w:ascii="Calibri" w:eastAsia="Times New Roman" w:hAnsi="Calibri" w:cs="Times New Roman"/>
-                <w:b/>
-                <w:bCs/>
-                <w:color w:val="000000"/>
-                <w:lang w:eastAsia="pt-BR"/>
-              </w:rPr>
-            </w:pPr>
-          </w:p>
-        </w:tc>
-        <w:tc>
-          <w:tcPr>
-            <w:tcW w:w="935" w:type="dxa"/>
-            <w:tcBorders>
-              <w:top w:val="nil"/>
-              <w:left w:val="nil"/>
-              <w:bottom w:val="single" w:sz="4" w:space="0" w:color="auto"/>
-              <w:right w:val="single" w:sz="4" w:space="0" w:color="auto"/>
-            </w:tcBorders>
-            <w:shd w:val="clear" w:color="auto" w:fill="auto"/>
-            <w:noWrap/>
-          </w:tcPr>
-          <w:p>
-            <w:pPr>
-              <w:spacing w:after="0" w:line="240" w:lineRule="auto"/>
-              <w:rPr>
-                <w:rFonts w:ascii="Calibri" w:eastAsia="Times New Roman" w:hAnsi="Calibri" w:cs="Times New Roman"/>
-                <w:color w:val="000000"/>
-                <w:lang w:eastAsia="pt-BR"/>
-              </w:rPr>
-            </w:pPr>
           </w:p>
         </w:tc>
       </w:tr>
@@ -469,6 +445,154 @@
             </w:tcBorders>
             <w:shd w:val="clear" w:color="auto" w:fill="auto"/>
             <w:noWrap/>
+          </w:tcPr>
+          <w:p>
+            <w:pPr>
+              <w:spacing w:after="0" w:line="240" w:lineRule="auto"/>
+              <w:rPr>
+                <w:rFonts w:ascii="Calibri" w:eastAsia="Times New Roman" w:hAnsi="Calibri" w:cs="Times New Roman"/>
+                <w:b/>
+                <w:bCs/>
+                <w:color w:val="000000"/>
+                <w:lang w:eastAsia="pt-BR"/>
+              </w:rPr>
+            </w:pPr>
+            <w:r>
+              <w:rPr>
+                <w:rFonts w:ascii="Calibri" w:eastAsia="Times New Roman" w:hAnsi="Calibri" w:cs="Times New Roman"/>
+                <w:b/>
+                <w:bCs/>
+                <w:color w:val="000000"/>
+                <w:lang w:eastAsia="pt-BR"/>
+              </w:rPr>
+              <w:t>RF003</w:t>
+            </w:r>
+          </w:p>
+        </w:tc>
+        <w:tc>
+          <w:tcPr>
+            <w:tcW w:w="6113" w:type="dxa"/>
+            <w:tcBorders>
+              <w:top w:val="nil"/>
+              <w:left w:val="nil"/>
+              <w:bottom w:val="single" w:sz="4" w:space="0" w:color="auto"/>
+              <w:right w:val="single" w:sz="4" w:space="0" w:color="auto"/>
+            </w:tcBorders>
+            <w:shd w:val="clear" w:color="auto" w:fill="auto"/>
+            <w:noWrap/>
+          </w:tcPr>
+          <w:p>
+            <w:pPr>
+              <w:spacing w:after="0" w:line="240" w:lineRule="auto"/>
+              <w:rPr>
+                <w:rFonts w:ascii="Calibri" w:eastAsia="Times New Roman" w:hAnsi="Calibri" w:cs="Times New Roman"/>
+                <w:b/>
+                <w:bCs/>
+                <w:color w:val="000000"/>
+                <w:lang w:eastAsia="pt-BR"/>
+              </w:rPr>
+            </w:pPr>
+            <w:r>
+              <w:rPr>
+                <w:rFonts w:ascii="Calibri" w:eastAsia="Times New Roman" w:hAnsi="Calibri" w:cs="Times New Roman"/>
+                <w:b/>
+                <w:bCs/>
+                <w:color w:val="000000"/>
+                <w:lang w:eastAsia="pt-BR"/>
+              </w:rPr>
+              <w:t>Idade mínima</w:t>
+            </w:r>
+          </w:p>
+        </w:tc>
+        <w:tc>
+          <w:tcPr>
+            <w:tcW w:w="935" w:type="dxa"/>
+            <w:tcBorders>
+              <w:top w:val="nil"/>
+              <w:left w:val="nil"/>
+              <w:bottom w:val="single" w:sz="4" w:space="0" w:color="auto"/>
+              <w:right w:val="single" w:sz="4" w:space="0" w:color="auto"/>
+            </w:tcBorders>
+            <w:shd w:val="clear" w:color="auto" w:fill="auto"/>
+            <w:noWrap/>
+          </w:tcPr>
+          <w:p>
+            <w:pPr>
+              <w:spacing w:after="0" w:line="240" w:lineRule="auto"/>
+              <w:rPr>
+                <w:rFonts w:ascii="Calibri" w:eastAsia="Times New Roman" w:hAnsi="Calibri" w:cs="Times New Roman"/>
+                <w:color w:val="000000"/>
+                <w:lang w:eastAsia="pt-BR"/>
+              </w:rPr>
+            </w:pPr>
+            <w:r>
+              <w:rPr>
+                <w:rFonts w:ascii="Calibri" w:eastAsia="Times New Roman" w:hAnsi="Calibri" w:cs="Times New Roman"/>
+                <w:color w:val="000000"/>
+                <w:lang w:eastAsia="pt-BR"/>
+              </w:rPr>
+              <w:t>Todos</w:t>
+            </w:r>
+          </w:p>
+        </w:tc>
+      </w:tr>
+      <w:tr>
+        <w:trPr>
+          <w:gridAfter w:val="2"/>
+          <w:wAfter w:w="7048" w:type="dxa"/>
+          <w:trHeight w:val="330"/>
+        </w:trPr>
+        <w:tc>
+          <w:tcPr>
+            <w:tcW w:w="1446" w:type="dxa"/>
+            <w:tcBorders>
+              <w:top w:val="nil"/>
+              <w:left w:val="single" w:sz="4" w:space="0" w:color="auto"/>
+              <w:bottom w:val="single" w:sz="4" w:space="0" w:color="auto"/>
+              <w:right w:val="single" w:sz="4" w:space="0" w:color="auto"/>
+            </w:tcBorders>
+            <w:shd w:val="clear" w:color="auto" w:fill="auto"/>
+            <w:noWrap/>
+          </w:tcPr>
+          <w:p>
+            <w:pPr>
+              <w:spacing w:after="0" w:line="240" w:lineRule="auto"/>
+              <w:rPr>
+                <w:rFonts w:ascii="Calibri" w:eastAsia="Times New Roman" w:hAnsi="Calibri" w:cs="Times New Roman"/>
+                <w:b/>
+                <w:bCs/>
+                <w:color w:val="000000"/>
+                <w:lang w:eastAsia="pt-BR"/>
+              </w:rPr>
+            </w:pPr>
+            <w:r>
+              <w:rPr>
+                <w:rFonts w:ascii="Calibri" w:eastAsia="Times New Roman" w:hAnsi="Calibri" w:cs="Times New Roman"/>
+                <w:b/>
+                <w:bCs/>
+                <w:color w:val="000000"/>
+                <w:lang w:eastAsia="pt-BR"/>
+              </w:rPr>
+              <w:t>Para se cadastrar no sistema o usuário precisa ter a idade mínima de 18 anos.</w:t>
+            </w:r>
+          </w:p>
+        </w:tc>
+      </w:tr>
+      <w:tr>
+        <w:trPr>
+          <w:trHeight w:val="330"/>
+        </w:trPr>
+        <w:tc>
+          <w:tcPr>
+            <w:tcW w:w="1446" w:type="dxa"/>
+            <w:tcBorders>
+              <w:top w:val="nil"/>
+              <w:left w:val="single" w:sz="4" w:space="0" w:color="auto"/>
+              <w:bottom w:val="single" w:sz="4" w:space="0" w:color="auto"/>
+              <w:right w:val="single" w:sz="4" w:space="0" w:color="auto"/>
+            </w:tcBorders>
+            <w:shd w:val="clear" w:color="auto" w:fill="auto"/>
+            <w:noWrap/>
             <w:hideMark/>
           </w:tcPr>
           <w:p>
@@ -500,7 +624,7 @@
                 <w:color w:val="000000"/>
                 <w:lang w:eastAsia="pt-BR"/>
               </w:rPr>
-              <w:t>3</w:t>
+              <w:t>4</w:t>
             </w:r>
           </w:p>
         </w:tc>
@@ -536,7 +660,7 @@
                 <w:color w:val="000000"/>
                 <w:lang w:eastAsia="pt-BR"/>
               </w:rPr>
-              <w:t>Necessário método de comunicação para realizar doação</w:t>
+              <w:t>Conversa entre dois usuários</w:t>
             </w:r>
           </w:p>
         </w:tc>
@@ -568,7 +692,7 @@
                 <w:color w:val="000000"/>
                 <w:lang w:eastAsia="pt-BR"/>
               </w:rPr>
-              <w:t>Luiz e Ruhan</w:t>
+              <w:t>Todos</w:t>
             </w:r>
           </w:p>
         </w:tc>
@@ -605,113 +729,39 @@
                 <w:color w:val="000000"/>
                 <w:lang w:eastAsia="pt-BR"/>
               </w:rPr>
-              <w:t>Para cadastrar um produto será necessário previamente</w:t>
-            </w:r>
-            <w:r>
-              <w:rPr>
-                <w:rFonts w:ascii="Calibri" w:eastAsia="Times New Roman" w:hAnsi="Calibri" w:cs="Times New Roman"/>
-                <w:color w:val="000000"/>
-                <w:lang w:eastAsia="pt-BR"/>
-              </w:rPr>
-              <w:t xml:space="preserve"> possuir número de </w:t>
-            </w:r>
-            <w:proofErr w:type="spellStart"/>
-            <w:r>
-              <w:rPr>
-                <w:rFonts w:ascii="Calibri" w:eastAsia="Times New Roman" w:hAnsi="Calibri" w:cs="Times New Roman"/>
-                <w:color w:val="000000"/>
-                <w:lang w:eastAsia="pt-BR"/>
-              </w:rPr>
-              <w:t>W</w:t>
-            </w:r>
-            <w:r>
-              <w:rPr>
-                <w:rFonts w:ascii="Calibri" w:eastAsia="Times New Roman" w:hAnsi="Calibri" w:cs="Times New Roman"/>
-                <w:color w:val="000000"/>
-                <w:lang w:eastAsia="pt-BR"/>
-              </w:rPr>
-              <w:t>hatsapp</w:t>
-            </w:r>
-            <w:proofErr w:type="spellEnd"/>
-            <w:r>
-              <w:rPr>
-                <w:rFonts w:ascii="Calibri" w:eastAsia="Times New Roman" w:hAnsi="Calibri" w:cs="Times New Roman"/>
-                <w:color w:val="000000"/>
-                <w:lang w:eastAsia="pt-BR"/>
-              </w:rPr>
-              <w:t xml:space="preserve"> cadastrado à cont</w:t>
-            </w:r>
-            <w:r>
-              <w:rPr>
-                <w:rFonts w:ascii="Calibri" w:eastAsia="Times New Roman" w:hAnsi="Calibri" w:cs="Times New Roman"/>
-                <w:color w:val="000000"/>
-                <w:lang w:eastAsia="pt-BR"/>
-              </w:rPr>
-              <w:t>a, ou endereço de e-mail,</w:t>
-            </w:r>
-            <w:r>
-              <w:rPr>
-                <w:rFonts w:ascii="Calibri" w:eastAsia="Times New Roman" w:hAnsi="Calibri" w:cs="Times New Roman"/>
-                <w:color w:val="000000"/>
-                <w:lang w:eastAsia="pt-BR"/>
-              </w:rPr>
-              <w:t xml:space="preserve"> </w:t>
-            </w:r>
-            <w:r>
-              <w:rPr>
-                <w:rFonts w:ascii="Calibri" w:eastAsia="Times New Roman" w:hAnsi="Calibri" w:cs="Times New Roman"/>
-                <w:color w:val="000000"/>
-                <w:lang w:eastAsia="pt-BR"/>
-              </w:rPr>
-              <w:t>que servirão</w:t>
-            </w:r>
-            <w:r>
-              <w:rPr>
-                <w:rFonts w:ascii="Calibri" w:eastAsia="Times New Roman" w:hAnsi="Calibri" w:cs="Times New Roman"/>
-                <w:color w:val="000000"/>
-                <w:lang w:eastAsia="pt-BR"/>
-              </w:rPr>
-              <w:t xml:space="preserve"> </w:t>
-            </w:r>
-            <w:r>
-              <w:rPr>
-                <w:rFonts w:ascii="Calibri" w:eastAsia="Times New Roman" w:hAnsi="Calibri" w:cs="Times New Roman"/>
-                <w:color w:val="000000"/>
-                <w:lang w:eastAsia="pt-BR"/>
-              </w:rPr>
-              <w:t xml:space="preserve">como </w:t>
-            </w:r>
-            <w:r>
-              <w:rPr>
-                <w:rFonts w:ascii="Calibri" w:eastAsia="Times New Roman" w:hAnsi="Calibri" w:cs="Times New Roman"/>
-                <w:color w:val="000000"/>
-                <w:lang w:eastAsia="pt-BR"/>
-              </w:rPr>
-              <w:t>meio</w:t>
-            </w:r>
-            <w:r>
-              <w:rPr>
-                <w:rFonts w:ascii="Calibri" w:eastAsia="Times New Roman" w:hAnsi="Calibri" w:cs="Times New Roman"/>
-                <w:color w:val="000000"/>
-                <w:lang w:eastAsia="pt-BR"/>
-              </w:rPr>
-              <w:t>s</w:t>
-            </w:r>
-            <w:r>
-              <w:rPr>
-                <w:rFonts w:ascii="Calibri" w:eastAsia="Times New Roman" w:hAnsi="Calibri" w:cs="Times New Roman"/>
-                <w:color w:val="000000"/>
-                <w:lang w:eastAsia="pt-BR"/>
-              </w:rPr>
-              <w:t xml:space="preserve"> de contat</w:t>
-            </w:r>
-            <w:r>
-              <w:rPr>
-                <w:rFonts w:ascii="Calibri" w:eastAsia="Times New Roman" w:hAnsi="Calibri" w:cs="Times New Roman"/>
-                <w:color w:val="000000"/>
-                <w:lang w:eastAsia="pt-BR"/>
-              </w:rPr>
-              <w:t>o para usuários entrarem em contato um com o outro.</w:t>
+              <w:t>Será utilizado um chat dentro do site, para que doador e cliente possam se comunicar</w:t>
+            </w:r>
+            <w:r>
+              <w:rPr>
+                <w:rFonts w:ascii="Calibri" w:eastAsia="Times New Roman" w:hAnsi="Calibri" w:cs="Times New Roman"/>
+                <w:color w:val="000000"/>
+                <w:lang w:eastAsia="pt-BR"/>
+              </w:rPr>
+              <w:t xml:space="preserve"> a respeito de uma doação</w:t>
+            </w:r>
+            <w:r>
+              <w:rPr>
+                <w:rFonts w:ascii="Calibri" w:eastAsia="Times New Roman" w:hAnsi="Calibri" w:cs="Times New Roman"/>
+                <w:color w:val="000000"/>
+                <w:lang w:eastAsia="pt-BR"/>
+              </w:rPr>
+              <w:t xml:space="preserve"> que o cliente te</w:t>
+            </w:r>
+            <w:r>
+              <w:rPr>
+                <w:rFonts w:ascii="Calibri" w:eastAsia="Times New Roman" w:hAnsi="Calibri" w:cs="Times New Roman"/>
+                <w:color w:val="000000"/>
+                <w:lang w:eastAsia="pt-BR"/>
+              </w:rPr>
+              <w:t>m</w:t>
+            </w:r>
+            <w:r>
+              <w:rPr>
+                <w:rFonts w:ascii="Calibri" w:eastAsia="Times New Roman" w:hAnsi="Calibri" w:cs="Times New Roman"/>
+                <w:color w:val="000000"/>
+                <w:lang w:eastAsia="pt-BR"/>
+              </w:rPr>
+              <w:t xml:space="preserve"> interesse.</w:t>
             </w:r>
           </w:p>
         </w:tc>
@@ -752,6 +802,208 @@
                 <w:color w:val="000000"/>
                 <w:lang w:eastAsia="pt-BR"/>
               </w:rPr>
+              <w:t>RF005</w:t>
+            </w:r>
+          </w:p>
+        </w:tc>
+        <w:tc>
+          <w:tcPr>
+            <w:tcW w:w="6113" w:type="dxa"/>
+            <w:tcBorders>
+              <w:top w:val="nil"/>
+              <w:left w:val="nil"/>
+              <w:bottom w:val="single" w:sz="4" w:space="0" w:color="auto"/>
+              <w:right w:val="single" w:sz="4" w:space="0" w:color="auto"/>
+            </w:tcBorders>
+            <w:shd w:val="clear" w:color="auto" w:fill="auto"/>
+            <w:noWrap/>
+            <w:hideMark/>
+          </w:tcPr>
+          <w:p>
+            <w:pPr>
+              <w:spacing w:after="0" w:line="240" w:lineRule="auto"/>
+              <w:rPr>
+                <w:rFonts w:ascii="Calibri" w:eastAsia="Times New Roman" w:hAnsi="Calibri" w:cs="Times New Roman"/>
+                <w:b/>
+                <w:bCs/>
+                <w:color w:val="000000"/>
+                <w:lang w:eastAsia="pt-BR"/>
+              </w:rPr>
+            </w:pPr>
+            <w:r>
+              <w:rPr>
+                <w:rFonts w:ascii="Calibri" w:eastAsia="Times New Roman" w:hAnsi="Calibri" w:cs="Times New Roman"/>
+                <w:b/>
+                <w:bCs/>
+                <w:color w:val="000000"/>
+                <w:lang w:eastAsia="pt-BR"/>
+              </w:rPr>
+              <w:t>Área de notificações</w:t>
+            </w:r>
+          </w:p>
+        </w:tc>
+        <w:tc>
+          <w:tcPr>
+            <w:tcW w:w="935" w:type="dxa"/>
+            <w:tcBorders>
+              <w:top w:val="nil"/>
+              <w:left w:val="nil"/>
+              <w:bottom w:val="single" w:sz="4" w:space="0" w:color="auto"/>
+              <w:right w:val="single" w:sz="4" w:space="0" w:color="auto"/>
+            </w:tcBorders>
+            <w:shd w:val="clear" w:color="auto" w:fill="auto"/>
+            <w:noWrap/>
+            <w:hideMark/>
+          </w:tcPr>
+          <w:p>
+            <w:pPr>
+              <w:spacing w:after="0" w:line="240" w:lineRule="auto"/>
+              <w:rPr>
+                <w:rFonts w:ascii="Calibri" w:eastAsia="Times New Roman" w:hAnsi="Calibri" w:cs="Times New Roman"/>
+                <w:color w:val="000000"/>
+                <w:lang w:eastAsia="pt-BR"/>
+              </w:rPr>
+            </w:pPr>
+            <w:r>
+              <w:rPr>
+                <w:rFonts w:ascii="Calibri" w:eastAsia="Times New Roman" w:hAnsi="Calibri" w:cs="Times New Roman"/>
+                <w:color w:val="000000"/>
+                <w:lang w:eastAsia="pt-BR"/>
+              </w:rPr>
+              <w:t>Todos</w:t>
+            </w:r>
+          </w:p>
+        </w:tc>
+      </w:tr>
+      <w:tr>
+        <w:trPr>
+          <w:gridAfter w:val="2"/>
+          <w:wAfter w:w="7048" w:type="dxa"/>
+          <w:trHeight w:val="300"/>
+        </w:trPr>
+        <w:tc>
+          <w:tcPr>
+            <w:tcW w:w="1446" w:type="dxa"/>
+            <w:tcBorders>
+              <w:top w:val="nil"/>
+              <w:left w:val="single" w:sz="4" w:space="0" w:color="auto"/>
+              <w:bottom w:val="single" w:sz="4" w:space="0" w:color="auto"/>
+              <w:right w:val="single" w:sz="4" w:space="0" w:color="auto"/>
+            </w:tcBorders>
+            <w:shd w:val="clear" w:color="auto" w:fill="auto"/>
+            <w:noWrap/>
+            <w:hideMark/>
+          </w:tcPr>
+          <w:p>
+            <w:pPr>
+              <w:spacing w:after="0" w:line="240" w:lineRule="auto"/>
+              <w:rPr>
+                <w:rFonts w:ascii="Calibri" w:eastAsia="Times New Roman" w:hAnsi="Calibri" w:cs="Times New Roman"/>
+                <w:b/>
+                <w:bCs/>
+                <w:color w:val="000000"/>
+                <w:lang w:eastAsia="pt-BR"/>
+              </w:rPr>
+            </w:pPr>
+            <w:r>
+              <w:rPr>
+                <w:rFonts w:ascii="Calibri" w:eastAsia="Times New Roman" w:hAnsi="Calibri" w:cs="Times New Roman"/>
+                <w:b/>
+                <w:bCs/>
+                <w:color w:val="000000"/>
+                <w:lang w:eastAsia="pt-BR"/>
+              </w:rPr>
+              <w:t xml:space="preserve">Haverá uma área de notificações </w:t>
+            </w:r>
+            <w:r>
+              <w:rPr>
+                <w:rFonts w:ascii="Calibri" w:eastAsia="Times New Roman" w:hAnsi="Calibri" w:cs="Times New Roman"/>
+                <w:b/>
+                <w:bCs/>
+                <w:color w:val="000000"/>
+                <w:lang w:eastAsia="pt-BR"/>
+              </w:rPr>
+              <w:t>no sistema</w:t>
+            </w:r>
+            <w:r>
+              <w:rPr>
+                <w:rFonts w:ascii="Calibri" w:eastAsia="Times New Roman" w:hAnsi="Calibri" w:cs="Times New Roman"/>
+                <w:b/>
+                <w:bCs/>
+                <w:color w:val="000000"/>
+                <w:lang w:eastAsia="pt-BR"/>
+              </w:rPr>
+              <w:t>,</w:t>
+            </w:r>
+            <w:r>
+              <w:rPr>
+                <w:rFonts w:ascii="Calibri" w:eastAsia="Times New Roman" w:hAnsi="Calibri" w:cs="Times New Roman"/>
+                <w:b/>
+                <w:bCs/>
+                <w:color w:val="000000"/>
+                <w:lang w:eastAsia="pt-BR"/>
+              </w:rPr>
+              <w:t xml:space="preserve"> </w:t>
+            </w:r>
+            <w:r>
+              <w:rPr>
+                <w:rFonts w:ascii="Calibri" w:eastAsia="Times New Roman" w:hAnsi="Calibri" w:cs="Times New Roman"/>
+                <w:b/>
+                <w:bCs/>
+                <w:color w:val="000000"/>
+                <w:lang w:eastAsia="pt-BR"/>
+              </w:rPr>
+              <w:t>para alertar sobre interações em relação as doaçõe</w:t>
+            </w:r>
+            <w:r>
+              <w:rPr>
+                <w:rFonts w:ascii="Calibri" w:eastAsia="Times New Roman" w:hAnsi="Calibri" w:cs="Times New Roman"/>
+                <w:b/>
+                <w:bCs/>
+                <w:color w:val="000000"/>
+                <w:lang w:eastAsia="pt-BR"/>
+              </w:rPr>
+              <w:t>s.</w:t>
+            </w:r>
+          </w:p>
+        </w:tc>
+      </w:tr>
+      <w:tr>
+        <w:trPr>
+          <w:trHeight w:val="300"/>
+        </w:trPr>
+        <w:tc>
+          <w:tcPr>
+            <w:tcW w:w="1446" w:type="dxa"/>
+            <w:tcBorders>
+              <w:top w:val="nil"/>
+              <w:left w:val="single" w:sz="4" w:space="0" w:color="auto"/>
+              <w:bottom w:val="single" w:sz="4" w:space="0" w:color="auto"/>
+              <w:right w:val="single" w:sz="4" w:space="0" w:color="auto"/>
+            </w:tcBorders>
+            <w:shd w:val="clear" w:color="auto" w:fill="auto"/>
+            <w:noWrap/>
+            <w:hideMark/>
+          </w:tcPr>
+          <w:p>
+            <w:pPr>
+              <w:spacing w:after="0" w:line="240" w:lineRule="auto"/>
+              <w:rPr>
+                <w:rFonts w:ascii="Calibri" w:eastAsia="Times New Roman" w:hAnsi="Calibri" w:cs="Times New Roman"/>
+                <w:b/>
+                <w:bCs/>
+                <w:color w:val="000000"/>
+                <w:lang w:eastAsia="pt-BR"/>
+              </w:rPr>
+            </w:pPr>
+            <w:r>
+              <w:rPr>
+                <w:rFonts w:ascii="Calibri" w:eastAsia="Times New Roman" w:hAnsi="Calibri" w:cs="Times New Roman"/>
+                <w:b/>
+                <w:bCs/>
+                <w:color w:val="000000"/>
+                <w:lang w:eastAsia="pt-BR"/>
+              </w:rPr>
               <w:t>RF00</w:t>
             </w:r>
             <w:r>
@@ -762,7 +1014,7 @@
                 <w:color w:val="000000"/>
                 <w:lang w:eastAsia="pt-BR"/>
               </w:rPr>
-              <w:t>4</w:t>
+              <w:t>6</w:t>
             </w:r>
           </w:p>
         </w:tc>
@@ -976,7 +1228,7 @@
                 <w:color w:val="000000"/>
                 <w:lang w:eastAsia="pt-BR"/>
               </w:rPr>
-              <w:t>5</w:t>
+              <w:t>7</w:t>
             </w:r>
           </w:p>
         </w:tc>
@@ -1140,7 +1392,7 @@
                 <w:color w:val="000000"/>
                 <w:lang w:eastAsia="pt-BR"/>
               </w:rPr>
-              <w:t>6</w:t>
+              <w:t>8</w:t>
             </w:r>
           </w:p>
         </w:tc>
@@ -1344,7 +1596,7 @@
                 <w:color w:val="000000"/>
                 <w:lang w:eastAsia="pt-BR"/>
               </w:rPr>
-              <w:t>7</w:t>
+              <w:t>9</w:t>
             </w:r>
           </w:p>
         </w:tc>
@@ -1506,17 +1758,18 @@
                 <w:color w:val="000000"/>
                 <w:lang w:eastAsia="pt-BR"/>
               </w:rPr>
-              <w:t>RF00</w:t>
-            </w:r>
-            <w:r>
-              <w:rPr>
-                <w:rFonts w:ascii="Calibri" w:eastAsia="Times New Roman" w:hAnsi="Calibri" w:cs="Times New Roman"/>
-                <w:b/>
-                <w:bCs/>
-                <w:color w:val="000000"/>
-                <w:lang w:eastAsia="pt-BR"/>
-              </w:rPr>
-              <w:t>8</w:t>
+              <w:lastRenderedPageBreak/>
+              <w:t>RF0</w:t>
+            </w:r>
+            <w:r>
+              <w:rPr>
+                <w:rFonts w:ascii="Calibri" w:eastAsia="Times New Roman" w:hAnsi="Calibri" w:cs="Times New Roman"/>
+                <w:b/>
+                <w:bCs/>
+                <w:color w:val="000000"/>
+                <w:lang w:eastAsia="pt-BR"/>
+              </w:rPr>
+              <w:t>10</w:t>
             </w:r>
           </w:p>
         </w:tc>
@@ -1552,7 +1805,17 @@
                 <w:color w:val="000000"/>
                 <w:lang w:eastAsia="pt-BR"/>
               </w:rPr>
-              <w:t>Filtrar por nome</w:t>
+              <w:t>Filtrar por nom</w:t>
+            </w:r>
+            <w:r>
+              <w:rPr>
+                <w:rFonts w:ascii="Calibri" w:eastAsia="Times New Roman" w:hAnsi="Calibri" w:cs="Times New Roman"/>
+                <w:b/>
+                <w:bCs/>
+                <w:color w:val="000000"/>
+                <w:lang w:eastAsia="pt-BR"/>
+              </w:rPr>
+              <w:t>e de produto</w:t>
             </w:r>
           </w:p>
         </w:tc>
@@ -1670,17 +1933,27 @@
                 <w:color w:val="000000"/>
                 <w:lang w:eastAsia="pt-BR"/>
               </w:rPr>
-              <w:t>RF00</w:t>
-            </w:r>
-            <w:r>
-              <w:rPr>
-                <w:rFonts w:ascii="Calibri" w:eastAsia="Times New Roman" w:hAnsi="Calibri" w:cs="Times New Roman"/>
-                <w:b/>
-                <w:bCs/>
-                <w:color w:val="000000"/>
-                <w:lang w:eastAsia="pt-BR"/>
-              </w:rPr>
-              <w:t>9</w:t>
+              <w:t>RF0</w:t>
+            </w:r>
+            <w:r>
+              <w:rPr>
+                <w:rFonts w:ascii="Calibri" w:eastAsia="Times New Roman" w:hAnsi="Calibri" w:cs="Times New Roman"/>
+                <w:b/>
+                <w:bCs/>
+                <w:color w:val="000000"/>
+                <w:lang w:eastAsia="pt-BR"/>
+              </w:rPr>
+              <w:t>1</w:t>
+            </w:r>
+            <w:r>
+              <w:rPr>
+                <w:rFonts w:ascii="Calibri" w:eastAsia="Times New Roman" w:hAnsi="Calibri" w:cs="Times New Roman"/>
+                <w:b/>
+                <w:bCs/>
+                <w:color w:val="000000"/>
+                <w:lang w:eastAsia="pt-BR"/>
+              </w:rPr>
+              <w:t>1</w:t>
             </w:r>
           </w:p>
         </w:tc>
@@ -1844,7 +2117,17 @@
                 <w:color w:val="000000"/>
                 <w:lang w:eastAsia="pt-BR"/>
               </w:rPr>
-              <w:t>10</w:t>
+              <w:t>1</w:t>
+            </w:r>
+            <w:r>
+              <w:rPr>
+                <w:rFonts w:ascii="Calibri" w:eastAsia="Times New Roman" w:hAnsi="Calibri" w:cs="Times New Roman"/>
+                <w:b/>
+                <w:bCs/>
+                <w:color w:val="000000"/>
+                <w:lang w:eastAsia="pt-BR"/>
+              </w:rPr>
+              <w:t>2</w:t>
             </w:r>
           </w:p>
         </w:tc>
@@ -2000,7 +2283,7 @@
                 <w:color w:val="000000"/>
                 <w:lang w:eastAsia="pt-BR"/>
               </w:rPr>
-              <w:t>1</w:t>
+              <w:t>3</w:t>
             </w:r>
           </w:p>
         </w:tc>
@@ -2113,7 +2396,7 @@
                 <w:color w:val="000000"/>
                 <w:lang w:eastAsia="pt-BR"/>
               </w:rPr>
-              <w:t>s, além das informações gerais e públicas do usuário.</w:t>
+              <w:t>s, além das informações gerais do usuário.</w:t>
             </w:r>
           </w:p>
         </w:tc>
@@ -2164,7 +2447,7 @@
                 <w:color w:val="000000"/>
                 <w:lang w:eastAsia="pt-BR"/>
               </w:rPr>
-              <w:t>2</w:t>
+              <w:t>4</w:t>
             </w:r>
           </w:p>
         </w:tc>
@@ -2321,7 +2604,7 @@
                 <w:color w:val="000000"/>
                 <w:lang w:eastAsia="pt-BR"/>
               </w:rPr>
-              <w:t>3</w:t>
+              <w:t>5</w:t>
             </w:r>
           </w:p>
         </w:tc>
@@ -2427,7 +2710,6 @@
                 <w:color w:val="000000"/>
                 <w:lang w:eastAsia="pt-BR"/>
               </w:rPr>
-              <w:lastRenderedPageBreak/>
               <w:t>Possibilidade de exclusão de cadastro de doação</w:t>
             </w:r>
             <w:r>
@@ -2481,7 +2763,7 @@
                 <w:color w:val="000000"/>
                 <w:lang w:eastAsia="pt-BR"/>
               </w:rPr>
-              <w:t>4</w:t>
+              <w:t>6</w:t>
             </w:r>
           </w:p>
         </w:tc>
@@ -2550,6 +2832,60 @@
                 <w:lang w:eastAsia="pt-BR"/>
               </w:rPr>
               <w:t>Diego e Ruhan</w:t>
+            </w:r>
+          </w:p>
+        </w:tc>
+      </w:tr>
+      <w:tr>
+        <w:trPr>
+          <w:gridAfter w:val="2"/>
+          <w:wAfter w:w="7048" w:type="dxa"/>
+          <w:trHeight w:val="300"/>
+        </w:trPr>
+        <w:tc>
+          <w:tcPr>
+            <w:tcW w:w="1446" w:type="dxa"/>
+            <w:tcBorders>
+              <w:top w:val="nil"/>
+              <w:left w:val="nil"/>
+              <w:bottom w:val="nil"/>
+              <w:right w:val="nil"/>
+            </w:tcBorders>
+            <w:shd w:val="clear" w:color="auto" w:fill="auto"/>
+            <w:noWrap/>
+          </w:tcPr>
+          <w:p>
+            <w:pPr>
+              <w:spacing w:after="0" w:line="240" w:lineRule="auto"/>
+              <w:rPr>
+                <w:rFonts w:ascii="Calibri" w:eastAsia="Times New Roman" w:hAnsi="Calibri" w:cs="Times New Roman"/>
+                <w:color w:val="000000"/>
+                <w:lang w:eastAsia="pt-BR"/>
+              </w:rPr>
+            </w:pPr>
+            <w:r>
+              <w:rPr>
+                <w:rFonts w:ascii="Calibri" w:eastAsia="Times New Roman" w:hAnsi="Calibri" w:cs="Times New Roman"/>
+                <w:color w:val="000000"/>
+                <w:lang w:eastAsia="pt-BR"/>
+              </w:rPr>
+              <w:t>Possibilidade de se avaliar o que está sendo doado, para que os usuários consigam saber de forma mais fácil os melhores itens. Os votos positivos e negativos aparecerão tanto na página com as doações, quanto no perfil do usuário</w:t>
+            </w:r>
+            <w:r>
+              <w:rPr>
+                <w:rFonts w:ascii="Calibri" w:eastAsia="Times New Roman" w:hAnsi="Calibri" w:cs="Times New Roman"/>
+                <w:color w:val="000000"/>
+                <w:lang w:eastAsia="pt-BR"/>
+              </w:rPr>
+              <w:t xml:space="preserve">. No perfil do usuário aparecerá a soma de </w:t>
+            </w:r>
+            <w:r>
+              <w:rPr>
+                <w:rFonts w:ascii="Calibri" w:eastAsia="Times New Roman" w:hAnsi="Calibri" w:cs="Times New Roman"/>
+                <w:color w:val="000000"/>
+                <w:lang w:eastAsia="pt-BR"/>
+              </w:rPr>
+              <w:t>todos os votos positivos e a soma de todos os negativos.</w:t>
             </w:r>
           </w:p>
         </w:tc>
@@ -2585,7 +2921,7 @@
                 <w:color w:val="000000"/>
                 <w:lang w:eastAsia="pt-BR"/>
               </w:rPr>
-              <w:t>Possibilidade de se avaliar o que está sendo doado, para que os usuários consigam saber de forma mais fácil os melhores itens.</w:t>
+              <w:t>RF017</w:t>
             </w:r>
           </w:p>
         </w:tc>
@@ -2611,30 +2947,103 @@
                 <w:lang w:eastAsia="pt-BR"/>
               </w:rPr>
             </w:pPr>
-          </w:p>
-        </w:tc>
-        <w:tc>
-          <w:tcPr>
-            <w:tcW w:w="935" w:type="dxa"/>
-            <w:tcBorders>
-              <w:top w:val="nil"/>
-              <w:left w:val="nil"/>
-              <w:bottom w:val="nil"/>
-              <w:right w:val="nil"/>
-            </w:tcBorders>
-            <w:shd w:val="clear" w:color="auto" w:fill="auto"/>
-            <w:noWrap/>
-          </w:tcPr>
-          <w:p>
-            <w:pPr>
-              <w:spacing w:after="0" w:line="240" w:lineRule="auto"/>
+            <w:r>
               <w:rPr>
                 <w:rFonts w:ascii="Times New Roman" w:eastAsia="Times New Roman" w:hAnsi="Times New Roman" w:cs="Times New Roman"/>
                 <w:sz w:val="20"/>
                 <w:szCs w:val="20"/>
                 <w:lang w:eastAsia="pt-BR"/>
               </w:rPr>
-            </w:pPr>
+              <w:t>Dados ocultos para outros usuários</w:t>
+            </w:r>
+          </w:p>
+        </w:tc>
+        <w:tc>
+          <w:tcPr>
+            <w:tcW w:w="935" w:type="dxa"/>
+            <w:tcBorders>
+              <w:top w:val="nil"/>
+              <w:left w:val="nil"/>
+              <w:bottom w:val="nil"/>
+              <w:right w:val="nil"/>
+            </w:tcBorders>
+            <w:shd w:val="clear" w:color="auto" w:fill="auto"/>
+            <w:noWrap/>
+          </w:tcPr>
+          <w:p>
+            <w:pPr>
+              <w:spacing w:after="0" w:line="240" w:lineRule="auto"/>
+              <w:rPr>
+                <w:rFonts w:ascii="Times New Roman" w:eastAsia="Times New Roman" w:hAnsi="Times New Roman" w:cs="Times New Roman"/>
+                <w:sz w:val="20"/>
+                <w:szCs w:val="20"/>
+                <w:lang w:eastAsia="pt-BR"/>
+              </w:rPr>
+            </w:pPr>
+            <w:r>
+              <w:rPr>
+                <w:rFonts w:ascii="Times New Roman" w:eastAsia="Times New Roman" w:hAnsi="Times New Roman" w:cs="Times New Roman"/>
+                <w:sz w:val="20"/>
+                <w:szCs w:val="20"/>
+                <w:lang w:eastAsia="pt-BR"/>
+              </w:rPr>
+              <w:t>Todos</w:t>
+            </w:r>
+          </w:p>
+        </w:tc>
+      </w:tr>
+      <w:tr>
+        <w:trPr>
+          <w:gridAfter w:val="2"/>
+          <w:wAfter w:w="7048" w:type="dxa"/>
+          <w:trHeight w:val="300"/>
+        </w:trPr>
+        <w:tc>
+          <w:tcPr>
+            <w:tcW w:w="1446" w:type="dxa"/>
+            <w:tcBorders>
+              <w:top w:val="nil"/>
+              <w:left w:val="nil"/>
+              <w:bottom w:val="nil"/>
+              <w:right w:val="nil"/>
+            </w:tcBorders>
+            <w:shd w:val="clear" w:color="auto" w:fill="auto"/>
+            <w:noWrap/>
+          </w:tcPr>
+          <w:p>
+            <w:pPr>
+              <w:spacing w:after="0" w:line="240" w:lineRule="auto"/>
+              <w:rPr>
+                <w:rFonts w:ascii="Calibri" w:eastAsia="Times New Roman" w:hAnsi="Calibri" w:cs="Times New Roman"/>
+                <w:color w:val="000000"/>
+                <w:lang w:eastAsia="pt-BR"/>
+              </w:rPr>
+            </w:pPr>
+            <w:r>
+              <w:rPr>
+                <w:rFonts w:ascii="Calibri" w:eastAsia="Times New Roman" w:hAnsi="Calibri" w:cs="Times New Roman"/>
+                <w:color w:val="000000"/>
+                <w:lang w:eastAsia="pt-BR"/>
+              </w:rPr>
+              <w:lastRenderedPageBreak/>
+              <w:t>Por motivos de segurança a</w:t>
+            </w:r>
+            <w:r>
+              <w:rPr>
+                <w:rFonts w:ascii="Calibri" w:eastAsia="Times New Roman" w:hAnsi="Calibri" w:cs="Times New Roman"/>
+                <w:color w:val="000000"/>
+                <w:lang w:eastAsia="pt-BR"/>
+              </w:rPr>
+              <w:t>lguns dados que foram cadastrado</w:t>
+            </w:r>
+            <w:r>
+              <w:rPr>
+                <w:rFonts w:ascii="Calibri" w:eastAsia="Times New Roman" w:hAnsi="Calibri" w:cs="Times New Roman"/>
+                <w:color w:val="000000"/>
+                <w:lang w:eastAsia="pt-BR"/>
+              </w:rPr>
+              <w:t>s não aparecerão para os outros usuários, como o e-mail.</w:t>
+            </w:r>
           </w:p>
         </w:tc>
       </w:tr>
@@ -3333,7 +3742,6 @@
                 <w:lang w:eastAsia="pt-BR"/>
               </w:rPr>
             </w:pPr>
-            <w:bookmarkStart w:id="0" w:name="_GoBack"/>
             <w:r>
               <w:rPr>
                 <w:rFonts w:ascii="Calibri" w:eastAsia="Times New Roman" w:hAnsi="Calibri" w:cs="Times New Roman"/>
@@ -3436,7 +3844,6 @@
               </w:rPr>
               <w:t>.</w:t>
             </w:r>
-            <w:bookmarkEnd w:id="0"/>
           </w:p>
         </w:tc>
       </w:tr>
@@ -3797,6 +4204,37 @@
                 <w:lang w:eastAsia="pt-BR"/>
               </w:rPr>
             </w:pPr>
+          </w:p>
+        </w:tc>
+      </w:tr>
+      <w:tr>
+        <w:trPr>
+          <w:trHeight w:val="300"/>
+        </w:trPr>
+        <w:tc>
+          <w:tcPr>
+            <w:tcW w:w="8494" w:type="dxa"/>
+            <w:gridSpan w:val="3"/>
+            <w:tcBorders>
+              <w:top w:val="single" w:sz="4" w:space="0" w:color="auto"/>
+              <w:left w:val="single" w:sz="4" w:space="0" w:color="auto"/>
+              <w:bottom w:val="single" w:sz="4" w:space="0" w:color="auto"/>
+              <w:right w:val="single" w:sz="4" w:space="0" w:color="auto"/>
+            </w:tcBorders>
+            <w:shd w:val="clear" w:color="auto" w:fill="auto"/>
+          </w:tcPr>
+          <w:p>
+            <w:pPr>
+              <w:spacing w:after="0" w:line="240" w:lineRule="auto"/>
+              <w:jc w:val="center"/>
+              <w:rPr>
+                <w:rFonts w:ascii="Calibri" w:eastAsia="Times New Roman" w:hAnsi="Calibri" w:cs="Times New Roman"/>
+                <w:color w:val="000000"/>
+                <w:lang w:eastAsia="pt-BR"/>
+              </w:rPr>
+            </w:pPr>
+            <w:bookmarkStart w:id="0" w:name="_GoBack"/>
+            <w:bookmarkEnd w:id="0"/>
           </w:p>
         </w:tc>
       </w:tr>
@@ -4209,6 +4647,7 @@
   <w:style w:type="paragraph" w:default="1" w:styleId="Normal">
     <w:name w:val="Normal"/>
     <w:qFormat/>
+    <w:rsid w:val="00A97632"/>
   </w:style>
   <w:style w:type="character" w:default="1" w:styleId="Fontepargpadro">
     <w:name w:val="Default Paragraph Font"/>
@@ -4283,7 +4722,7 @@
     </a:clrScheme>
     <a:fontScheme name="Escritório">
       <a:majorFont>
-        <a:latin typeface="Calibri Light" panose="020F0302020204030204"/>
+        <a:latin typeface="Calibri Light"/>
         <a:ea typeface=""/>
         <a:cs typeface=""/>
         <a:font script="Jpan" typeface="ＭＳ ゴシック"/>
@@ -4318,7 +4757,7 @@
         <a:font script="Geor" typeface="Sylfaen"/>
       </a:majorFont>
       <a:minorFont>
-        <a:latin typeface="Calibri" panose="020F0502020204030204"/>
+        <a:latin typeface="Calibri"/>
         <a:ea typeface=""/>
         <a:cs typeface=""/>
         <a:font script="Jpan" typeface="ＭＳ 明朝"/>

</xml_diff>